<commit_message>
frick it andere kleuren
</commit_message>
<xml_diff>
--- a/About me text.docx
+++ b/About me text.docx
@@ -3,298 +3,69 @@
 <w:document xmlns:wpc="http://schemas.microsoft.com/office/word/2010/wordprocessingCanvas" xmlns:cx="http://schemas.microsoft.com/office/drawing/2014/chartex" xmlns:cx1="http://schemas.microsoft.com/office/drawing/2015/9/8/chartex" xmlns:cx2="http://schemas.microsoft.com/office/drawing/2015/10/21/chartex" xmlns:cx3="http://schemas.microsoft.com/office/drawing/2016/5/9/chartex" xmlns:cx4="http://schemas.microsoft.com/office/drawing/2016/5/10/chartex" xmlns:cx5="http://schemas.microsoft.com/office/drawing/2016/5/11/chartex" xmlns:cx6="http://schemas.microsoft.com/office/drawing/2016/5/12/chartex" xmlns:cx7="http://schemas.microsoft.com/office/drawing/2016/5/13/chartex" xmlns:cx8="http://schemas.microsoft.com/office/drawing/2016/5/14/chartex" xmlns:mc="http://schemas.openxmlformats.org/markup-compatibility/2006" xmlns:aink="http://schemas.microsoft.com/office/drawing/2016/ink" xmlns:am3d="http://schemas.microsoft.com/office/drawing/2017/model3d" xmlns:o="urn:schemas-microsoft-com:office:office" xmlns:oel="http://schemas.microsoft.com/office/2019/extlst" xmlns:r="http://schemas.openxmlformats.org/officeDocument/2006/relationships" xmlns:m="http://schemas.openxmlformats.org/officeDocument/2006/math" xmlns:v="urn:schemas-microsoft-com:vml" xmlns:wp14="http://schemas.microsoft.com/office/word/2010/wordprocessingDrawing" xmlns:wp="http://schemas.openxmlformats.org/drawingml/2006/wordprocessingDrawing" xmlns:w10="urn:schemas-microsoft-com:office:word" xmlns:w="http://schemas.openxmlformats.org/wordprocessingml/2006/main" xmlns:w14="http://schemas.microsoft.com/office/word/2010/wordml" xmlns:w15="http://schemas.microsoft.com/office/word/2012/wordml" xmlns:w16cex="http://schemas.microsoft.com/office/word/2018/wordml/cex" xmlns:w16cid="http://schemas.microsoft.com/office/word/2016/wordml/cid" xmlns:w16="http://schemas.microsoft.com/office/word/2018/wordml" xmlns:w16sdtdh="http://schemas.microsoft.com/office/word/2020/wordml/sdtdatahash" xmlns:w16se="http://schemas.microsoft.com/office/word/2015/wordml/symex" xmlns:wpg="http://schemas.microsoft.com/office/word/2010/wordprocessingGroup" xmlns:wpi="http://schemas.microsoft.com/office/word/2010/wordprocessingInk" xmlns:wne="http://schemas.microsoft.com/office/word/2006/wordml" xmlns:wps="http://schemas.microsoft.com/office/word/2010/wordprocessingShape" mc:Ignorable="w14 w15 w16se w16cid w16 w16cex w16sdtdh wp14">
   <w:body>
     <w:p>
-      <w:pPr>
-        <w:rPr>
-          <w:lang w:val="en-US"/>
-        </w:rPr>
-      </w:pPr>
-      <w:r>
-        <w:rPr>
-          <w:lang w:val="en-US"/>
-        </w:rPr>
+      <w:r>
         <w:t xml:space="preserve">Algemeen – Logo maken en op pagina plaatsen. | Een mute knop toevoegen aan alle paginas (behalve projecten) die </w:t>
       </w:r>
       <w:r>
-        <w:rPr>
-          <w:lang w:val="en-US"/>
-        </w:rPr>
         <w:t>onthouden per pagina. | Donkere kleuren toevoegen aan de pallets zodat de screenshots van “js webgame”, “English quiz” en “Webshop” zodat deze beter zichtbaar zijn. |</w:t>
+      </w:r>
+    </w:p>
+    <w:p>
+      <w:r>
+        <w:t xml:space="preserve">Responsive design – Divs noteren die aangepast moeten worden voor het responsive design. | Deze divs aanpassen zodat de pagina er ook op mobiel goed uitziet. | BACK TO HOME iets verder omhoog zodat die zichbaar is op eerste oog oplvak te zien is. | Projecten onder elkaar laten zien in dezelfde stijl. | Hover boxes op save pagina het hele vlak een andere kleur geven. | Ervoor zorgen dat het geluid op de achtergrond speelt en eventuel muziek niet stopt. | </w:t>
+      </w:r>
+    </w:p>
+    <w:p>
+      <w:r>
+        <w:t>About me – hand die omhoog komt met een foto van een placeholder cv die rond draait onclick opent pdf variant van cv</w:t>
+      </w:r>
+      <w:r>
+        <w:t xml:space="preserve">. | Tekst uittypen en toevoegen. | Aan het einde een een read again knop toevoegen en/of een knop toevoegen waarmee je het vorige uitgetypte tekst opnieuw uittypt. | </w:t>
+      </w:r>
+    </w:p>
+    <w:p>
+      <w:r>
+        <w:t>School projects – forum(eerst afmaken + laravel)</w:t>
+      </w:r>
+      <w:r>
+        <w:t xml:space="preserve"> | </w:t>
+      </w:r>
+      <w:r>
+        <w:t xml:space="preserve">Kleuren screenshots aanpassen </w:t>
+      </w:r>
+      <w:r>
+        <w:t>#fff3f3</w:t>
+      </w:r>
+      <w:r>
+        <w:t xml:space="preserve">, </w:t>
+      </w:r>
+      <w:r>
+        <w:t>#a07cff</w:t>
+      </w:r>
+      <w:r>
+        <w:t xml:space="preserve">, </w:t>
+      </w:r>
+      <w:r>
+        <w:t>#2c2c2a</w:t>
+      </w:r>
+      <w:r>
+        <w:t xml:space="preserve"> |</w:t>
+      </w:r>
+    </w:p>
+    <w:p>
+      <w:r>
+        <w:t xml:space="preserve">Other coding projects – </w:t>
+      </w:r>
+      <w:r>
+        <w:t xml:space="preserve">undertale sudoku (geluid naar max 30%) | </w:t>
       </w:r>
     </w:p>
     <w:p>
       <w:pPr>
         <w:rPr>
-          <w:lang w:val="en-US"/>
+          <w:highlight w:val="darkRed"/>
         </w:rPr>
       </w:pPr>
-      <w:r>
-        <w:rPr>
-          <w:lang w:val="en-US"/>
-        </w:rPr>
-        <w:t xml:space="preserve">Responsive design – Divs noteren die aangepast moeten worden voor het responsive design. | Deze divs aanpassen zodat de pagina er ook op mobiel goed uitziet. | BACK TO HOME iets verder omhoog zodat die zichbaar is op eerste oog oplvak te zien is. | Projecten onder elkaar laten zien in dezelfde stijl. | Hover boxes op save pagina het hele vlak een andere kleur geven. | Ervoor zorgen dat het geluid op de achtergrond speelt en eventuel muziek niet stopt. | </w:t>
-      </w:r>
-    </w:p>
-    <w:p>
-      <w:pPr>
-        <w:rPr>
-          <w:lang w:val="en-US"/>
-        </w:rPr>
-      </w:pPr>
-      <w:r>
-        <w:rPr>
-          <w:lang w:val="en-US"/>
-        </w:rPr>
-        <w:t>About me – hand die omhoog komt met een foto van een placeholder cv die rond draait onclick opent pdf variant van cv</w:t>
-      </w:r>
-      <w:r>
-        <w:rPr>
-          <w:lang w:val="en-US"/>
-        </w:rPr>
-        <w:t xml:space="preserve">. | Tekst uittypen en toevoegen. | Aan het einde een een read again knop toevoegen en/of een knop toevoegen waarmee je het vorige uitgetypte tekst opnieuw uittypt. | </w:t>
-      </w:r>
-    </w:p>
-    <w:p>
-      <w:pPr>
-        <w:rPr>
-          <w:lang w:val="en-US"/>
-        </w:rPr>
-      </w:pPr>
-      <w:r>
-        <w:rPr>
-          <w:lang w:val="en-US"/>
-        </w:rPr>
-        <w:t>School projects – forum(eerst afmaken + laravel)</w:t>
-      </w:r>
-      <w:r>
-        <w:rPr>
-          <w:lang w:val="en-US"/>
-        </w:rPr>
-        <w:t xml:space="preserve"> | </w:t>
-      </w:r>
-    </w:p>
-    <w:p>
-      <w:pPr>
-        <w:rPr>
-          <w:lang w:val="en-US"/>
-        </w:rPr>
-      </w:pPr>
-      <w:r>
-        <w:rPr>
-          <w:lang w:val="en-US"/>
-        </w:rPr>
-        <w:t xml:space="preserve">Other coding projects – </w:t>
-      </w:r>
-      <w:r>
-        <w:rPr>
-          <w:lang w:val="en-US"/>
-        </w:rPr>
-        <w:t xml:space="preserve">undertale sudoku (geluid naar max 30%) | </w:t>
-      </w:r>
-    </w:p>
-    <w:p>
-      <w:pPr>
-        <w:rPr>
-          <w:lang w:val="en-US"/>
-        </w:rPr>
-      </w:pPr>
-      <w:r>
-        <w:rPr>
-          <w:lang w:val="en-US"/>
-        </w:rPr>
-        <w:t xml:space="preserve">Contact – </w:t>
-      </w:r>
-    </w:p>
-    <w:p>
-      <w:pPr>
-        <w:rPr>
-          <w:lang w:val="en-US"/>
-        </w:rPr>
-      </w:pPr>
-      <w:hyperlink r:id="rId4" w:history="1">
-        <w:r>
-          <w:rPr>
-            <w:rStyle w:val="Hyperlink"/>
-            <w:lang w:val="en-US"/>
-          </w:rPr>
-          <w:t>https://github.com/MudaIsCarry</w:t>
-        </w:r>
-      </w:hyperlink>
-    </w:p>
-    <w:p>
-      <w:pPr>
-        <w:rPr>
-          <w:lang w:val="en-US"/>
-        </w:rPr>
-      </w:pPr>
-      <w:hyperlink r:id="rId5" w:history="1">
-        <w:r>
-          <w:rPr>
-            <w:rStyle w:val="Hyperlink"/>
-            <w:lang w:val="en-US"/>
-          </w:rPr>
-          <w:t>https://www.twitch.tv/mudaiscarry</w:t>
-        </w:r>
-      </w:hyperlink>
-    </w:p>
-    <w:p>
-      <w:pPr>
-        <w:rPr>
-          <w:lang w:val="en-US"/>
-        </w:rPr>
-      </w:pPr>
-      <w:hyperlink r:id="rId6" w:history="1">
-        <w:r>
-          <w:rPr>
-            <w:rStyle w:val="Hyperlink"/>
-            <w:lang w:val="en-US"/>
-          </w:rPr>
-          <w:t>https://www.youtube.com/channel/UCHSimkVEkXs0Xp1U4nInA0w</w:t>
-        </w:r>
-      </w:hyperlink>
-    </w:p>
-    <w:p>
-      <w:pPr>
-        <w:rPr>
-          <w:lang w:val="en-US"/>
-        </w:rPr>
-      </w:pPr>
-      <w:hyperlink r:id="rId7" w:history="1">
-        <w:r>
-          <w:rPr>
-            <w:rStyle w:val="Hyperlink"/>
-            <w:lang w:val="en-US"/>
-          </w:rPr>
-          <w:t>https://www.instagram.com/rick_muda/</w:t>
-        </w:r>
-      </w:hyperlink>
-    </w:p>
-    <w:p>
-      <w:pPr>
-        <w:rPr>
-          <w:lang w:val="en-US"/>
-        </w:rPr>
-      </w:pPr>
-      <w:hyperlink r:id="rId8" w:history="1">
-        <w:r>
-          <w:rPr>
-            <w:rStyle w:val="Hyperlink"/>
-            <w:lang w:val="en-US"/>
-          </w:rPr>
-          <w:t>https://twitter.com/Rick_rickerd</w:t>
-        </w:r>
-      </w:hyperlink>
-    </w:p>
-    <w:p>
-      <w:pPr>
-        <w:rPr>
-          <w:lang w:val="en-US"/>
-        </w:rPr>
-      </w:pPr>
-      <w:hyperlink r:id="rId9" w:history="1">
-        <w:r>
-          <w:rPr>
-            <w:rStyle w:val="Hyperlink"/>
-            <w:lang w:val="en-US"/>
-          </w:rPr>
-          <w:t>https://soundcloud.com/rick-ambergen</w:t>
-        </w:r>
-      </w:hyperlink>
-    </w:p>
-    <w:p>
-      <w:pPr>
-        <w:rPr>
-          <w:lang w:val="en-US"/>
-        </w:rPr>
-      </w:pPr>
-      <w:hyperlink r:id="rId10" w:history="1">
-        <w:r>
-          <w:rPr>
-            <w:rStyle w:val="Hyperlink"/>
-            <w:lang w:val="en-US"/>
-          </w:rPr>
-          <w:t>https://steamcommunity.com/id/Mudaiscarry/</w:t>
-        </w:r>
-      </w:hyperlink>
-    </w:p>
-    <w:p>
-      <w:pPr>
-        <w:rPr>
-          <w:lang w:val="en-US"/>
-        </w:rPr>
-      </w:pPr>
-      <w:hyperlink r:id="rId11" w:history="1">
-        <w:r>
-          <w:rPr>
-            <w:rStyle w:val="Hyperlink"/>
-            <w:lang w:val="en-US"/>
-          </w:rPr>
-          <w:t>https://www.reddit.com/user/MudaStreams</w:t>
-        </w:r>
-      </w:hyperlink>
-    </w:p>
-    <w:p>
-      <w:pPr>
-        <w:rPr>
-          <w:lang w:val="en-US"/>
-        </w:rPr>
-      </w:pPr>
-      <w:hyperlink r:id="rId12" w:history="1">
-        <w:r>
-          <w:rPr>
-            <w:rStyle w:val="Hyperlink"/>
-            <w:lang w:val="en-US"/>
-          </w:rPr>
-          <w:t>https://www.roblox.com/users/32130567/profile</w:t>
-        </w:r>
-      </w:hyperlink>
-    </w:p>
-    <w:p>
-      <w:pPr>
-        <w:rPr>
-          <w:lang w:val="en-US"/>
-        </w:rPr>
-      </w:pPr>
-      <w:hyperlink r:id="rId13" w:history="1">
-        <w:r>
-          <w:rPr>
-            <w:rStyle w:val="Hyperlink"/>
-            <w:lang w:val="en-US"/>
-          </w:rPr>
-          <w:t>https://anilist.co/user/MudaIsCarry/</w:t>
-        </w:r>
-      </w:hyperlink>
-    </w:p>
-    <w:p>
-      <w:pPr>
-        <w:rPr>
-          <w:lang w:val="en-US"/>
-        </w:rPr>
-      </w:pPr>
-      <w:hyperlink r:id="rId14" w:history="1">
-        <w:r>
-          <w:rPr>
-            <w:rStyle w:val="Hyperlink"/>
-            <w:lang w:val="en-US"/>
-          </w:rPr>
-          <w:t>https://discords.com/bio/p/Muda</w:t>
-        </w:r>
-      </w:hyperlink>
-    </w:p>
-    <w:p>
-      <w:pPr>
-        <w:rPr>
-          <w:lang w:val="en-US"/>
-        </w:rPr>
-      </w:pPr>
-      <w:hyperlink r:id="rId15" w:history="1">
-        <w:r>
-          <w:rPr>
-            <w:rStyle w:val="Hyperlink"/>
-            <w:lang w:val="en-US"/>
-          </w:rPr>
-          <w:t>https://www.linkedin.com/in/rick-ambergen-30b73a29a/</w:t>
-        </w:r>
-      </w:hyperlink>
     </w:p>
     <w:sectPr>
       <w:pgSz w:w="12240" w:h="15840"/>
@@ -703,7 +474,7 @@
     <w:lsdException w:name="Unresolved Mention" w:semiHidden="1" w:unhideWhenUsed="1"/>
     <w:lsdException w:name="Smart Link" w:semiHidden="1" w:unhideWhenUsed="1"/>
   </w:latentStyles>
-  <w:style w:type="paragraph" w:default="1" w:styleId="Normal">
+  <w:style w:type="paragraph" w:default="1" w:styleId="Standaard">
     <w:name w:val="Normal"/>
     <w:qFormat/>
     <w:rPr>
@@ -711,13 +482,12 @@
       <w:lang w:val="nl-NL"/>
     </w:rPr>
   </w:style>
-  <w:style w:type="character" w:default="1" w:styleId="DefaultParagraphFont">
+  <w:style w:type="character" w:default="1" w:styleId="Standaardalinea-lettertype">
     <w:name w:val="Default Paragraph Font"/>
     <w:uiPriority w:val="1"/>
-    <w:semiHidden/>
     <w:unhideWhenUsed/>
   </w:style>
-  <w:style w:type="table" w:default="1" w:styleId="TableNormal">
+  <w:style w:type="table" w:default="1" w:styleId="Standaardtabel">
     <w:name w:val="Normal Table"/>
     <w:uiPriority w:val="99"/>
     <w:semiHidden/>
@@ -732,7 +502,7 @@
       </w:tblCellMar>
     </w:tblPr>
   </w:style>
-  <w:style w:type="numbering" w:default="1" w:styleId="NoList">
+  <w:style w:type="numbering" w:default="1" w:styleId="Geenlijst">
     <w:name w:val="No List"/>
     <w:uiPriority w:val="99"/>
     <w:semiHidden/>
@@ -740,7 +510,7 @@
   </w:style>
   <w:style w:type="character" w:styleId="Hyperlink">
     <w:name w:val="Hyperlink"/>
-    <w:basedOn w:val="DefaultParagraphFont"/>
+    <w:basedOn w:val="Standaardalinea-lettertype"/>
     <w:uiPriority w:val="99"/>
     <w:unhideWhenUsed/>
     <w:rsid w:val="000B3E14"/>
@@ -749,9 +519,9 @@
       <w:u w:val="single"/>
     </w:rPr>
   </w:style>
-  <w:style w:type="character" w:styleId="UnresolvedMention">
+  <w:style w:type="character" w:styleId="Onopgelostemelding">
     <w:name w:val="Unresolved Mention"/>
-    <w:basedOn w:val="DefaultParagraphFont"/>
+    <w:basedOn w:val="Standaardalinea-lettertype"/>
     <w:uiPriority w:val="99"/>
     <w:semiHidden/>
     <w:unhideWhenUsed/>

</xml_diff>